<commit_message>
Added answers for Question 1 part a
</commit_message>
<xml_diff>
--- a/Homework4/Answers.docx
+++ b/Homework4/Answers.docx
@@ -1,11 +1,83 @@
 
 <file path=word/document.xml><?xml version="1.0" encoding="utf-8"?>
-<w:document xmlns:wpc="http://schemas.microsoft.com/office/word/2010/wordprocessingCanvas" xmlns:cx="http://schemas.microsoft.com/office/drawing/2014/chartex" xmlns:cx1="http://schemas.microsoft.com/office/drawing/2015/9/8/chartex" xmlns:cx2="http://schemas.microsoft.com/office/drawing/2015/10/21/chartex" xmlns:cx3="http://schemas.microsoft.com/office/drawing/2016/5/9/chartex" xmlns:cx4="http://schemas.microsoft.com/office/drawing/2016/5/10/chartex" xmlns:cx5="http://schemas.microsoft.com/office/drawing/2016/5/11/chartex" xmlns:cx6="http://schemas.microsoft.com/office/drawing/2016/5/12/chartex" xmlns:cx7="http://schemas.microsoft.com/office/drawing/2016/5/13/chartex" xmlns:cx8="http://schemas.microsoft.com/office/drawing/2016/5/14/chartex" xmlns:mc="http://schemas.openxmlformats.org/markup-compatibility/2006" xmlns:aink="http://schemas.microsoft.com/office/drawing/2016/ink" xmlns:am3d="http://schemas.microsoft.com/office/drawing/2017/model3d" xmlns:o="urn:schemas-microsoft-com:office:office" xmlns:r="http://schemas.openxmlformats.org/officeDocument/2006/relationships" xmlns:m="http://schemas.openxmlformats.org/officeDocument/2006/math" xmlns:v="urn:schemas-microsoft-com:vml" xmlns:wp14="http://schemas.microsoft.com/office/word/2010/wordprocessingDrawing" xmlns:wp="http://schemas.openxmlformats.org/drawingml/2006/wordprocessingDrawing" xmlns:w10="urn:schemas-microsoft-com:office:word" xmlns:w="http://schemas.openxmlformats.org/wordprocessingml/2006/main" xmlns:w14="http://schemas.microsoft.com/office/word/2010/wordml" xmlns:w15="http://schemas.microsoft.com/office/word/2012/wordml" xmlns:w16cid="http://schemas.microsoft.com/office/word/2016/wordml/cid" xmlns:w16se="http://schemas.microsoft.com/office/word/2015/wordml/symex" xmlns:wpg="http://schemas.microsoft.com/office/word/2010/wordprocessingGroup" xmlns:wpi="http://schemas.microsoft.com/office/word/2010/wordprocessingInk" xmlns:wne="http://schemas.microsoft.com/office/word/2006/wordml" xmlns:wps="http://schemas.microsoft.com/office/word/2010/wordprocessingShape" mc:Ignorable="w14 w15 w16se w16cid wp14">
+<w:document xmlns:o="urn:schemas-microsoft-com:office:office" xmlns:r="http://schemas.openxmlformats.org/officeDocument/2006/relationships" xmlns:v="urn:schemas-microsoft-com:vml" xmlns:w="http://schemas.openxmlformats.org/wordprocessingml/2006/main" xmlns:w10="urn:schemas-microsoft-com:office:word" xmlns:wp="http://schemas.openxmlformats.org/drawingml/2006/wordprocessingDrawing" xmlns:wps="http://schemas.microsoft.com/office/word/2010/wordprocessingShape" xmlns:wpg="http://schemas.microsoft.com/office/word/2010/wordprocessingGroup" xmlns:mc="http://schemas.openxmlformats.org/markup-compatibility/2006" xmlns:wp14="http://schemas.microsoft.com/office/word/2010/wordprocessingDrawing" xmlns:w14="http://schemas.microsoft.com/office/word/2010/wordml" mc:Ignorable="w14 wp14">
   <w:body>
     <w:p>
+      <w:pPr>
+        <w:pStyle w:val="Normal"/>
+        <w:rPr/>
+      </w:pPr>
+      <w:r>
+        <w:rPr/>
+        <w:t>Question 1</w:t>
+      </w:r>
+    </w:p>
+    <w:p>
+      <w:pPr>
+        <w:pStyle w:val="Normal"/>
+        <w:numPr>
+          <w:ilvl w:val="0"/>
+          <w:numId w:val="2"/>
+        </w:numPr>
+        <w:rPr/>
+      </w:pPr>
+      <w:r>
+        <w:rPr/>
+        <w:t>SQuirrel SQL Client</w:t>
+      </w:r>
+    </w:p>
+    <w:p>
+      <w:pPr>
+        <w:pStyle w:val="Normal"/>
+        <w:numPr>
+          <w:ilvl w:val="0"/>
+          <w:numId w:val="2"/>
+        </w:numPr>
+        <w:rPr/>
+      </w:pPr>
+      <w:r>
+        <w:rPr/>
+        <w:t>It is a graphical SQL client written in Java</w:t>
+      </w:r>
+    </w:p>
+    <w:p>
+      <w:pPr>
+        <w:pStyle w:val="Normal"/>
+        <w:numPr>
+          <w:ilvl w:val="0"/>
+          <w:numId w:val="2"/>
+        </w:numPr>
+        <w:rPr/>
+      </w:pPr>
+      <w:r>
+        <w:rPr/>
+        <w:t>It has 415,115 lines of java and 433,855 total lines.</w:t>
+      </w:r>
+    </w:p>
+    <w:p>
+      <w:pPr>
+        <w:pStyle w:val="Normal"/>
+        <w:numPr>
+          <w:ilvl w:val="0"/>
+          <w:numId w:val="0"/>
+        </w:numPr>
+        <w:ind w:left="720" w:hanging="0"/>
+        <w:rPr/>
+      </w:pPr>
+      <w:r>
+        <w:rPr/>
+        <w:t>We calculated this using the SLOCCount package. The command was $sloccount .</w:t>
+      </w:r>
+    </w:p>
+    <w:p>
+      <w:pPr>
+        <w:pStyle w:val="Normal"/>
+        <w:rPr/>
+      </w:pPr>
       <w:bookmarkStart w:id="0" w:name="_GoBack"/>
       <w:bookmarkEnd w:id="0"/>
       <w:r>
+        <w:rPr/>
         <w:t>Question 2</w:t>
       </w:r>
     </w:p>
@@ -16,8 +88,10 @@
           <w:ilvl w:val="0"/>
           <w:numId w:val="1"/>
         </w:numPr>
+        <w:rPr/>
       </w:pPr>
       <w:r>
+        <w:rPr/>
         <w:t>I used the file upload feature on github.com</w:t>
       </w:r>
     </w:p>
@@ -28,16 +102,15 @@
           <w:ilvl w:val="1"/>
           <w:numId w:val="1"/>
         </w:numPr>
+        <w:rPr/>
       </w:pPr>
       <w:r>
-        <w:rPr>
-          <w:noProof/>
-        </w:rPr>
+        <w:rPr/>
         <w:drawing>
-          <wp:inline distT="0" distB="0" distL="0" distR="0" wp14:anchorId="6905F558" wp14:editId="24A21992">
-            <wp:extent cx="3806117" cy="1546830"/>
-            <wp:effectExtent l="0" t="0" r="4445" b="0"/>
-            <wp:docPr id="1" name="Picture 1"/>
+          <wp:inline distT="0" distB="0" distL="0" distR="0">
+            <wp:extent cx="3806190" cy="1546860"/>
+            <wp:effectExtent l="0" t="0" r="0" b="0"/>
+            <wp:docPr id="1" name="Picture 1" descr=""/>
             <wp:cNvGraphicFramePr>
               <a:graphicFrameLocks xmlns:a="http://schemas.openxmlformats.org/drawingml/2006/main" noChangeAspect="1"/>
             </wp:cNvGraphicFramePr>
@@ -45,19 +118,21 @@
               <a:graphicData uri="http://schemas.openxmlformats.org/drawingml/2006/picture">
                 <pic:pic xmlns:pic="http://schemas.openxmlformats.org/drawingml/2006/picture">
                   <pic:nvPicPr>
-                    <pic:cNvPr id="1" name=""/>
-                    <pic:cNvPicPr/>
+                    <pic:cNvPr id="1" name="Picture 1" descr=""/>
+                    <pic:cNvPicPr>
+                      <a:picLocks noChangeAspect="1" noChangeArrowheads="1"/>
+                    </pic:cNvPicPr>
                   </pic:nvPicPr>
                   <pic:blipFill>
-                    <a:blip r:embed="rId5"/>
+                    <a:blip r:embed="rId2"/>
                     <a:stretch>
                       <a:fillRect/>
                     </a:stretch>
                   </pic:blipFill>
-                  <pic:spPr>
+                  <pic:spPr bwMode="auto">
                     <a:xfrm>
                       <a:off x="0" y="0"/>
-                      <a:ext cx="3806117" cy="1546830"/>
+                      <a:ext cx="3806190" cy="1546860"/>
                     </a:xfrm>
                     <a:prstGeom prst="rect">
                       <a:avLst/>
@@ -77,16 +152,15 @@
           <w:ilvl w:val="1"/>
           <w:numId w:val="1"/>
         </w:numPr>
+        <w:rPr/>
       </w:pPr>
       <w:r>
-        <w:rPr>
-          <w:noProof/>
-        </w:rPr>
+        <w:rPr/>
         <w:drawing>
-          <wp:inline distT="0" distB="0" distL="0" distR="0" wp14:anchorId="79BBBF64" wp14:editId="32AA58DD">
-            <wp:extent cx="3855646" cy="1931633"/>
+          <wp:inline distT="0" distB="0" distL="0" distR="0">
+            <wp:extent cx="3855720" cy="1931670"/>
             <wp:effectExtent l="0" t="0" r="0" b="0"/>
-            <wp:docPr id="2" name="Picture 2"/>
+            <wp:docPr id="2" name="Picture 2" descr=""/>
             <wp:cNvGraphicFramePr>
               <a:graphicFrameLocks xmlns:a="http://schemas.openxmlformats.org/drawingml/2006/main" noChangeAspect="1"/>
             </wp:cNvGraphicFramePr>
@@ -94,19 +168,21 @@
               <a:graphicData uri="http://schemas.openxmlformats.org/drawingml/2006/picture">
                 <pic:pic xmlns:pic="http://schemas.openxmlformats.org/drawingml/2006/picture">
                   <pic:nvPicPr>
-                    <pic:cNvPr id="1" name=""/>
-                    <pic:cNvPicPr/>
+                    <pic:cNvPr id="2" name="Picture 2" descr=""/>
+                    <pic:cNvPicPr>
+                      <a:picLocks noChangeAspect="1" noChangeArrowheads="1"/>
+                    </pic:cNvPicPr>
                   </pic:nvPicPr>
                   <pic:blipFill>
-                    <a:blip r:embed="rId6"/>
+                    <a:blip r:embed="rId3"/>
                     <a:stretch>
                       <a:fillRect/>
                     </a:stretch>
                   </pic:blipFill>
-                  <pic:spPr>
+                  <pic:spPr bwMode="auto">
                     <a:xfrm>
                       <a:off x="0" y="0"/>
-                      <a:ext cx="3855646" cy="1931633"/>
+                      <a:ext cx="3855720" cy="1931670"/>
                     </a:xfrm>
                     <a:prstGeom prst="rect">
                       <a:avLst/>
@@ -126,15 +202,11 @@
           <w:ilvl w:val="0"/>
           <w:numId w:val="1"/>
         </w:numPr>
+        <w:rPr/>
       </w:pPr>
       <w:r>
-        <w:t xml:space="preserve">Added a file </w:t>
-      </w:r>
-      <w:r>
-        <w:t xml:space="preserve">(MyAnswers.docx) </w:t>
-      </w:r>
-      <w:r>
-        <w:t>to my local machine</w:t>
+        <w:rPr/>
+        <w:t>Added a file (MyAnswers.docx) to my local machine</w:t>
       </w:r>
     </w:p>
     <w:p>
@@ -144,16 +216,15 @@
           <w:ilvl w:val="1"/>
           <w:numId w:val="1"/>
         </w:numPr>
+        <w:rPr/>
       </w:pPr>
       <w:r>
-        <w:rPr>
-          <w:noProof/>
-        </w:rPr>
+        <w:rPr/>
         <w:drawing>
-          <wp:inline distT="0" distB="0" distL="0" distR="0" wp14:anchorId="2DA48A1C" wp14:editId="1C53210D">
-            <wp:extent cx="4080432" cy="2971743"/>
-            <wp:effectExtent l="0" t="0" r="0" b="635"/>
-            <wp:docPr id="4" name="Picture 4"/>
+          <wp:inline distT="0" distB="0" distL="0" distR="0">
+            <wp:extent cx="4080510" cy="2971800"/>
+            <wp:effectExtent l="0" t="0" r="0" b="0"/>
+            <wp:docPr id="3" name="Picture 4" descr=""/>
             <wp:cNvGraphicFramePr>
               <a:graphicFrameLocks xmlns:a="http://schemas.openxmlformats.org/drawingml/2006/main" noChangeAspect="1"/>
             </wp:cNvGraphicFramePr>
@@ -161,19 +232,21 @@
               <a:graphicData uri="http://schemas.openxmlformats.org/drawingml/2006/picture">
                 <pic:pic xmlns:pic="http://schemas.openxmlformats.org/drawingml/2006/picture">
                   <pic:nvPicPr>
-                    <pic:cNvPr id="1" name=""/>
-                    <pic:cNvPicPr/>
+                    <pic:cNvPr id="3" name="Picture 4" descr=""/>
+                    <pic:cNvPicPr>
+                      <a:picLocks noChangeAspect="1" noChangeArrowheads="1"/>
+                    </pic:cNvPicPr>
                   </pic:nvPicPr>
                   <pic:blipFill>
-                    <a:blip r:embed="rId7"/>
+                    <a:blip r:embed="rId4"/>
                     <a:stretch>
                       <a:fillRect/>
                     </a:stretch>
                   </pic:blipFill>
-                  <pic:spPr>
+                  <pic:spPr bwMode="auto">
                     <a:xfrm>
                       <a:off x="0" y="0"/>
-                      <a:ext cx="4080432" cy="2971743"/>
+                      <a:ext cx="4080510" cy="2971800"/>
                     </a:xfrm>
                     <a:prstGeom prst="rect">
                       <a:avLst/>
@@ -193,24 +266,12 @@
           <w:ilvl w:val="1"/>
           <w:numId w:val="1"/>
         </w:numPr>
+        <w:rPr/>
       </w:pPr>
       <w:r>
-        <w:t>a</w:t>
+        <w:rPr/>
+        <w:t>add MyAnswers.docs</w:t>
       </w:r>
-      <w:r>
-        <w:t xml:space="preserve">dd </w:t>
-      </w:r>
-      <w:proofErr w:type="spellStart"/>
-      <w:r>
-        <w:t>MyAns</w:t>
-      </w:r>
-      <w:r>
-        <w:t>w</w:t>
-      </w:r>
-      <w:r>
-        <w:t>ers.docs</w:t>
-      </w:r>
-      <w:proofErr w:type="spellEnd"/>
     </w:p>
     <w:p>
       <w:pPr>
@@ -219,8 +280,10 @@
           <w:ilvl w:val="1"/>
           <w:numId w:val="1"/>
         </w:numPr>
+        <w:rPr/>
       </w:pPr>
       <w:r>
+        <w:rPr/>
         <w:t>git commit -m “I have added a word document do answers for HW4”</w:t>
       </w:r>
     </w:p>
@@ -231,8 +294,10 @@
           <w:ilvl w:val="1"/>
           <w:numId w:val="1"/>
         </w:numPr>
+        <w:rPr/>
       </w:pPr>
       <w:r>
+        <w:rPr/>
         <w:t>git push origin master</w:t>
       </w:r>
     </w:p>
@@ -243,17 +308,15 @@
           <w:ilvl w:val="1"/>
           <w:numId w:val="1"/>
         </w:numPr>
+        <w:rPr/>
       </w:pPr>
       <w:r>
-        <w:rPr>
-          <w:noProof/>
-        </w:rPr>
-        <w:lastRenderedPageBreak/>
+        <w:rPr/>
         <w:drawing>
-          <wp:inline distT="0" distB="0" distL="0" distR="0" wp14:anchorId="3E09C19B" wp14:editId="17552A68">
-            <wp:extent cx="4084242" cy="2381204"/>
-            <wp:effectExtent l="0" t="0" r="0" b="635"/>
-            <wp:docPr id="6" name="Picture 6"/>
+          <wp:inline distT="0" distB="0" distL="0" distR="0">
+            <wp:extent cx="4084320" cy="2381250"/>
+            <wp:effectExtent l="0" t="0" r="0" b="0"/>
+            <wp:docPr id="4" name="Picture 6" descr=""/>
             <wp:cNvGraphicFramePr>
               <a:graphicFrameLocks xmlns:a="http://schemas.openxmlformats.org/drawingml/2006/main" noChangeAspect="1"/>
             </wp:cNvGraphicFramePr>
@@ -261,19 +324,21 @@
               <a:graphicData uri="http://schemas.openxmlformats.org/drawingml/2006/picture">
                 <pic:pic xmlns:pic="http://schemas.openxmlformats.org/drawingml/2006/picture">
                   <pic:nvPicPr>
-                    <pic:cNvPr id="1" name=""/>
-                    <pic:cNvPicPr/>
+                    <pic:cNvPr id="4" name="Picture 6" descr=""/>
+                    <pic:cNvPicPr>
+                      <a:picLocks noChangeAspect="1" noChangeArrowheads="1"/>
+                    </pic:cNvPicPr>
                   </pic:nvPicPr>
                   <pic:blipFill>
-                    <a:blip r:embed="rId8"/>
+                    <a:blip r:embed="rId5"/>
                     <a:stretch>
                       <a:fillRect/>
                     </a:stretch>
                   </pic:blipFill>
-                  <pic:spPr>
+                  <pic:spPr bwMode="auto">
                     <a:xfrm>
                       <a:off x="0" y="0"/>
-                      <a:ext cx="4084242" cy="2381204"/>
+                      <a:ext cx="4084320" cy="2381250"/>
                     </a:xfrm>
                     <a:prstGeom prst="rect">
                       <a:avLst/>
@@ -286,24 +351,36 @@
         </w:drawing>
       </w:r>
     </w:p>
-    <w:p/>
+    <w:p>
+      <w:pPr>
+        <w:pStyle w:val="Normal"/>
+        <w:widowControl/>
+        <w:bidi w:val="0"/>
+        <w:spacing w:lineRule="auto" w:line="259" w:before="0" w:after="160"/>
+        <w:jc w:val="left"/>
+        <w:rPr/>
+      </w:pPr>
+      <w:r>
+        <w:rPr/>
+      </w:r>
+    </w:p>
     <w:sectPr>
+      <w:type w:val="nextPage"/>
       <w:pgSz w:w="12240" w:h="15840"/>
-      <w:pgMar w:top="1440" w:right="1440" w:bottom="1440" w:left="1440" w:header="720" w:footer="720" w:gutter="0"/>
-      <w:cols w:space="720"/>
-      <w:docGrid w:linePitch="360"/>
+      <w:pgMar w:left="1440" w:right="1440" w:header="0" w:top="1440" w:footer="0" w:bottom="1440" w:gutter="0"/>
+      <w:pgNumType w:fmt="decimal"/>
+      <w:formProt w:val="false"/>
+      <w:textDirection w:val="lrTb"/>
+      <w:docGrid w:type="default" w:linePitch="360" w:charSpace="4096"/>
     </w:sectPr>
   </w:body>
 </w:document>
 </file>
 
 <file path=word/numbering.xml><?xml version="1.0" encoding="utf-8"?>
-<w:numbering xmlns:wpc="http://schemas.microsoft.com/office/word/2010/wordprocessingCanvas" xmlns:cx="http://schemas.microsoft.com/office/drawing/2014/chartex" xmlns:cx1="http://schemas.microsoft.com/office/drawing/2015/9/8/chartex" xmlns:cx2="http://schemas.microsoft.com/office/drawing/2015/10/21/chartex" xmlns:cx3="http://schemas.microsoft.com/office/drawing/2016/5/9/chartex" xmlns:cx4="http://schemas.microsoft.com/office/drawing/2016/5/10/chartex" xmlns:cx5="http://schemas.microsoft.com/office/drawing/2016/5/11/chartex" xmlns:cx6="http://schemas.microsoft.com/office/drawing/2016/5/12/chartex" xmlns:cx7="http://schemas.microsoft.com/office/drawing/2016/5/13/chartex" xmlns:cx8="http://schemas.microsoft.com/office/drawing/2016/5/14/chartex" xmlns:mc="http://schemas.openxmlformats.org/markup-compatibility/2006" xmlns:aink="http://schemas.microsoft.com/office/drawing/2016/ink" xmlns:am3d="http://schemas.microsoft.com/office/drawing/2017/model3d" xmlns:o="urn:schemas-microsoft-com:office:office" xmlns:r="http://schemas.openxmlformats.org/officeDocument/2006/relationships" xmlns:m="http://schemas.openxmlformats.org/officeDocument/2006/math" xmlns:v="urn:schemas-microsoft-com:vml" xmlns:wp14="http://schemas.microsoft.com/office/word/2010/wordprocessingDrawing" xmlns:wp="http://schemas.openxmlformats.org/drawingml/2006/wordprocessingDrawing" xmlns:w10="urn:schemas-microsoft-com:office:word" xmlns:w="http://schemas.openxmlformats.org/wordprocessingml/2006/main" xmlns:w14="http://schemas.microsoft.com/office/word/2010/wordml" xmlns:w15="http://schemas.microsoft.com/office/word/2012/wordml" xmlns:w16cid="http://schemas.microsoft.com/office/word/2016/wordml/cid" xmlns:w16se="http://schemas.microsoft.com/office/word/2015/wordml/symex" xmlns:wpg="http://schemas.microsoft.com/office/word/2010/wordprocessingGroup" xmlns:wpi="http://schemas.microsoft.com/office/word/2010/wordprocessingInk" xmlns:wne="http://schemas.microsoft.com/office/word/2006/wordml" xmlns:wps="http://schemas.microsoft.com/office/word/2010/wordprocessingShape" mc:Ignorable="w14 w15 w16se w16cid wp14">
-  <w:abstractNum w:abstractNumId="0" w15:restartNumberingAfterBreak="0">
-    <w:nsid w:val="59B82145"/>
-    <w:multiLevelType w:val="hybridMultilevel"/>
-    <w:tmpl w:val="783AA756"/>
-    <w:lvl w:ilvl="0" w:tplc="04090011">
+<w:numbering xmlns:w="http://schemas.openxmlformats.org/wordprocessingml/2006/main" xmlns:o="urn:schemas-microsoft-com:office:office" xmlns:r="http://schemas.openxmlformats.org/officeDocument/2006/relationships" xmlns:v="urn:schemas-microsoft-com:vml">
+  <w:abstractNum w:abstractNumId="1">
+    <w:lvl w:ilvl="0">
       <w:start w:val="1"/>
       <w:numFmt w:val="decimal"/>
       <w:lvlText w:val="%1)"/>
@@ -311,11 +388,8 @@
       <w:pPr>
         <w:ind w:left="720" w:hanging="360"/>
       </w:pPr>
-      <w:rPr>
-        <w:rFonts w:hint="default"/>
-      </w:rPr>
-    </w:lvl>
-    <w:lvl w:ilvl="1" w:tplc="04090019">
+    </w:lvl>
+    <w:lvl w:ilvl="1">
       <w:start w:val="1"/>
       <w:numFmt w:val="lowerLetter"/>
       <w:lvlText w:val="%2."/>
@@ -324,7 +398,7 @@
         <w:ind w:left="1440" w:hanging="360"/>
       </w:pPr>
     </w:lvl>
-    <w:lvl w:ilvl="2" w:tplc="0409001B" w:tentative="1">
+    <w:lvl w:ilvl="2">
       <w:start w:val="1"/>
       <w:numFmt w:val="lowerRoman"/>
       <w:lvlText w:val="%3."/>
@@ -333,7 +407,7 @@
         <w:ind w:left="2160" w:hanging="180"/>
       </w:pPr>
     </w:lvl>
-    <w:lvl w:ilvl="3" w:tplc="0409000F" w:tentative="1">
+    <w:lvl w:ilvl="3">
       <w:start w:val="1"/>
       <w:numFmt w:val="decimal"/>
       <w:lvlText w:val="%4."/>
@@ -342,7 +416,7 @@
         <w:ind w:left="2880" w:hanging="360"/>
       </w:pPr>
     </w:lvl>
-    <w:lvl w:ilvl="4" w:tplc="04090019" w:tentative="1">
+    <w:lvl w:ilvl="4">
       <w:start w:val="1"/>
       <w:numFmt w:val="lowerLetter"/>
       <w:lvlText w:val="%5."/>
@@ -351,7 +425,7 @@
         <w:ind w:left="3600" w:hanging="360"/>
       </w:pPr>
     </w:lvl>
-    <w:lvl w:ilvl="5" w:tplc="0409001B" w:tentative="1">
+    <w:lvl w:ilvl="5">
       <w:start w:val="1"/>
       <w:numFmt w:val="lowerRoman"/>
       <w:lvlText w:val="%6."/>
@@ -360,7 +434,7 @@
         <w:ind w:left="4320" w:hanging="180"/>
       </w:pPr>
     </w:lvl>
-    <w:lvl w:ilvl="6" w:tplc="0409000F" w:tentative="1">
+    <w:lvl w:ilvl="6">
       <w:start w:val="1"/>
       <w:numFmt w:val="decimal"/>
       <w:lvlText w:val="%7."/>
@@ -369,7 +443,7 @@
         <w:ind w:left="5040" w:hanging="360"/>
       </w:pPr>
     </w:lvl>
-    <w:lvl w:ilvl="7" w:tplc="04090019" w:tentative="1">
+    <w:lvl w:ilvl="7">
       <w:start w:val="1"/>
       <w:numFmt w:val="lowerLetter"/>
       <w:lvlText w:val="%8."/>
@@ -378,7 +452,7 @@
         <w:ind w:left="5760" w:hanging="360"/>
       </w:pPr>
     </w:lvl>
-    <w:lvl w:ilvl="8" w:tplc="0409001B" w:tentative="1">
+    <w:lvl w:ilvl="8">
       <w:start w:val="1"/>
       <w:numFmt w:val="lowerRoman"/>
       <w:lvlText w:val="%9."/>
@@ -388,40 +462,246 @@
       </w:pPr>
     </w:lvl>
   </w:abstractNum>
+  <w:abstractNum w:abstractNumId="2">
+    <w:lvl w:ilvl="0">
+      <w:start w:val="1"/>
+      <w:numFmt w:val="decimal"/>
+      <w:lvlText w:val="%1."/>
+      <w:lvlJc w:val="left"/>
+      <w:pPr>
+        <w:tabs>
+          <w:tab w:val="num" w:pos="720"/>
+        </w:tabs>
+        <w:ind w:left="720" w:hanging="360"/>
+      </w:pPr>
+    </w:lvl>
+    <w:lvl w:ilvl="1">
+      <w:start w:val="1"/>
+      <w:numFmt w:val="decimal"/>
+      <w:lvlText w:val="%2."/>
+      <w:lvlJc w:val="left"/>
+      <w:pPr>
+        <w:tabs>
+          <w:tab w:val="num" w:pos="1080"/>
+        </w:tabs>
+        <w:ind w:left="1080" w:hanging="360"/>
+      </w:pPr>
+    </w:lvl>
+    <w:lvl w:ilvl="2">
+      <w:start w:val="1"/>
+      <w:numFmt w:val="decimal"/>
+      <w:lvlText w:val="%3."/>
+      <w:lvlJc w:val="left"/>
+      <w:pPr>
+        <w:tabs>
+          <w:tab w:val="num" w:pos="1440"/>
+        </w:tabs>
+        <w:ind w:left="1440" w:hanging="360"/>
+      </w:pPr>
+    </w:lvl>
+    <w:lvl w:ilvl="3">
+      <w:start w:val="1"/>
+      <w:numFmt w:val="decimal"/>
+      <w:lvlText w:val="%4."/>
+      <w:lvlJc w:val="left"/>
+      <w:pPr>
+        <w:tabs>
+          <w:tab w:val="num" w:pos="1800"/>
+        </w:tabs>
+        <w:ind w:left="1800" w:hanging="360"/>
+      </w:pPr>
+    </w:lvl>
+    <w:lvl w:ilvl="4">
+      <w:start w:val="1"/>
+      <w:numFmt w:val="decimal"/>
+      <w:lvlText w:val="%5."/>
+      <w:lvlJc w:val="left"/>
+      <w:pPr>
+        <w:tabs>
+          <w:tab w:val="num" w:pos="2160"/>
+        </w:tabs>
+        <w:ind w:left="2160" w:hanging="360"/>
+      </w:pPr>
+    </w:lvl>
+    <w:lvl w:ilvl="5">
+      <w:start w:val="1"/>
+      <w:numFmt w:val="decimal"/>
+      <w:lvlText w:val="%6."/>
+      <w:lvlJc w:val="left"/>
+      <w:pPr>
+        <w:tabs>
+          <w:tab w:val="num" w:pos="2520"/>
+        </w:tabs>
+        <w:ind w:left="2520" w:hanging="360"/>
+      </w:pPr>
+    </w:lvl>
+    <w:lvl w:ilvl="6">
+      <w:start w:val="1"/>
+      <w:numFmt w:val="decimal"/>
+      <w:lvlText w:val="%7."/>
+      <w:lvlJc w:val="left"/>
+      <w:pPr>
+        <w:tabs>
+          <w:tab w:val="num" w:pos="2880"/>
+        </w:tabs>
+        <w:ind w:left="2880" w:hanging="360"/>
+      </w:pPr>
+    </w:lvl>
+    <w:lvl w:ilvl="7">
+      <w:start w:val="1"/>
+      <w:numFmt w:val="decimal"/>
+      <w:lvlText w:val="%8."/>
+      <w:lvlJc w:val="left"/>
+      <w:pPr>
+        <w:tabs>
+          <w:tab w:val="num" w:pos="3240"/>
+        </w:tabs>
+        <w:ind w:left="3240" w:hanging="360"/>
+      </w:pPr>
+    </w:lvl>
+    <w:lvl w:ilvl="8">
+      <w:start w:val="1"/>
+      <w:numFmt w:val="decimal"/>
+      <w:lvlText w:val="%9."/>
+      <w:lvlJc w:val="left"/>
+      <w:pPr>
+        <w:tabs>
+          <w:tab w:val="num" w:pos="3600"/>
+        </w:tabs>
+        <w:ind w:left="3600" w:hanging="360"/>
+      </w:pPr>
+    </w:lvl>
+  </w:abstractNum>
+  <w:abstractNum w:abstractNumId="3">
+    <w:lvl w:ilvl="0">
+      <w:start w:val="1"/>
+      <w:numFmt w:val="none"/>
+      <w:suff w:val="nothing"/>
+      <w:lvlText w:val=""/>
+      <w:lvlJc w:val="left"/>
+      <w:pPr>
+        <w:ind w:left="0" w:hanging="0"/>
+      </w:pPr>
+    </w:lvl>
+    <w:lvl w:ilvl="1">
+      <w:start w:val="1"/>
+      <w:numFmt w:val="none"/>
+      <w:suff w:val="nothing"/>
+      <w:lvlText w:val=""/>
+      <w:lvlJc w:val="left"/>
+      <w:pPr>
+        <w:ind w:left="0" w:hanging="0"/>
+      </w:pPr>
+    </w:lvl>
+    <w:lvl w:ilvl="2">
+      <w:start w:val="1"/>
+      <w:numFmt w:val="none"/>
+      <w:suff w:val="nothing"/>
+      <w:lvlText w:val=""/>
+      <w:lvlJc w:val="left"/>
+      <w:pPr>
+        <w:ind w:left="0" w:hanging="0"/>
+      </w:pPr>
+    </w:lvl>
+    <w:lvl w:ilvl="3">
+      <w:start w:val="1"/>
+      <w:numFmt w:val="none"/>
+      <w:suff w:val="nothing"/>
+      <w:lvlText w:val=""/>
+      <w:lvlJc w:val="left"/>
+      <w:pPr>
+        <w:ind w:left="0" w:hanging="0"/>
+      </w:pPr>
+    </w:lvl>
+    <w:lvl w:ilvl="4">
+      <w:start w:val="1"/>
+      <w:numFmt w:val="none"/>
+      <w:suff w:val="nothing"/>
+      <w:lvlText w:val=""/>
+      <w:lvlJc w:val="left"/>
+      <w:pPr>
+        <w:ind w:left="0" w:hanging="0"/>
+      </w:pPr>
+    </w:lvl>
+    <w:lvl w:ilvl="5">
+      <w:start w:val="1"/>
+      <w:numFmt w:val="none"/>
+      <w:suff w:val="nothing"/>
+      <w:lvlText w:val=""/>
+      <w:lvlJc w:val="left"/>
+      <w:pPr>
+        <w:ind w:left="0" w:hanging="0"/>
+      </w:pPr>
+    </w:lvl>
+    <w:lvl w:ilvl="6">
+      <w:start w:val="1"/>
+      <w:numFmt w:val="none"/>
+      <w:suff w:val="nothing"/>
+      <w:lvlText w:val=""/>
+      <w:lvlJc w:val="left"/>
+      <w:pPr>
+        <w:ind w:left="0" w:hanging="0"/>
+      </w:pPr>
+    </w:lvl>
+    <w:lvl w:ilvl="7">
+      <w:start w:val="1"/>
+      <w:numFmt w:val="none"/>
+      <w:suff w:val="nothing"/>
+      <w:lvlText w:val=""/>
+      <w:lvlJc w:val="left"/>
+      <w:pPr>
+        <w:ind w:left="0" w:hanging="0"/>
+      </w:pPr>
+    </w:lvl>
+    <w:lvl w:ilvl="8">
+      <w:start w:val="1"/>
+      <w:numFmt w:val="none"/>
+      <w:suff w:val="nothing"/>
+      <w:lvlText w:val=""/>
+      <w:lvlJc w:val="left"/>
+      <w:pPr>
+        <w:ind w:left="0" w:hanging="0"/>
+      </w:pPr>
+    </w:lvl>
+  </w:abstractNum>
   <w:num w:numId="1">
-    <w:abstractNumId w:val="0"/>
+    <w:abstractNumId w:val="1"/>
+  </w:num>
+  <w:num w:numId="2">
+    <w:abstractNumId w:val="2"/>
+  </w:num>
+  <w:num w:numId="3">
+    <w:abstractNumId w:val="3"/>
   </w:num>
 </w:numbering>
 </file>
 
 <file path=word/styles.xml><?xml version="1.0" encoding="utf-8"?>
-<w:styles xmlns:mc="http://schemas.openxmlformats.org/markup-compatibility/2006" xmlns:r="http://schemas.openxmlformats.org/officeDocument/2006/relationships" xmlns:w="http://schemas.openxmlformats.org/wordprocessingml/2006/main" xmlns:w14="http://schemas.microsoft.com/office/word/2010/wordml" xmlns:w15="http://schemas.microsoft.com/office/word/2012/wordml" xmlns:w16cid="http://schemas.microsoft.com/office/word/2016/wordml/cid" xmlns:w16se="http://schemas.microsoft.com/office/word/2015/wordml/symex" mc:Ignorable="w14 w15 w16se w16cid">
+<w:styles xmlns:w="http://schemas.openxmlformats.org/wordprocessingml/2006/main" xmlns:w14="http://schemas.microsoft.com/office/word/2010/wordml" xmlns:mc="http://schemas.openxmlformats.org/markup-compatibility/2006" mc:Ignorable="w14">
   <w:docDefaults>
     <w:rPrDefault>
       <w:rPr>
-        <w:rFonts w:asciiTheme="minorHAnsi" w:eastAsiaTheme="minorHAnsi" w:hAnsiTheme="minorHAnsi" w:cstheme="minorBidi"/>
+        <w:rFonts w:ascii="Calibri" w:hAnsi="Calibri" w:eastAsia="Calibri" w:cs="" w:asciiTheme="minorHAnsi" w:cstheme="minorBidi" w:eastAsiaTheme="minorHAnsi" w:hAnsiTheme="minorHAnsi"/>
         <w:sz w:val="22"/>
         <w:szCs w:val="22"/>
         <w:lang w:val="en-US" w:eastAsia="en-US" w:bidi="ar-SA"/>
       </w:rPr>
     </w:rPrDefault>
     <w:pPrDefault>
-      <w:pPr>
-        <w:spacing w:after="160" w:line="259" w:lineRule="auto"/>
-      </w:pPr>
+      <w:pPr/>
     </w:pPrDefault>
   </w:docDefaults>
   <w:latentStyles w:defLockedState="0" w:defUIPriority="99" w:defSemiHidden="0" w:defUnhideWhenUsed="0" w:defQFormat="0" w:count="375">
     <w:lsdException w:name="Normal" w:uiPriority="0" w:qFormat="1"/>
     <w:lsdException w:name="heading 1" w:uiPriority="9" w:qFormat="1"/>
-    <w:lsdException w:name="heading 2" w:semiHidden="1" w:uiPriority="9" w:unhideWhenUsed="1" w:qFormat="1"/>
-    <w:lsdException w:name="heading 3" w:semiHidden="1" w:uiPriority="9" w:unhideWhenUsed="1" w:qFormat="1"/>
-    <w:lsdException w:name="heading 4" w:semiHidden="1" w:uiPriority="9" w:unhideWhenUsed="1" w:qFormat="1"/>
-    <w:lsdException w:name="heading 5" w:semiHidden="1" w:uiPriority="9" w:unhideWhenUsed="1" w:qFormat="1"/>
-    <w:lsdException w:name="heading 6" w:semiHidden="1" w:uiPriority="9" w:unhideWhenUsed="1" w:qFormat="1"/>
-    <w:lsdException w:name="heading 7" w:semiHidden="1" w:uiPriority="9" w:unhideWhenUsed="1" w:qFormat="1"/>
-    <w:lsdException w:name="heading 8" w:semiHidden="1" w:uiPriority="9" w:unhideWhenUsed="1" w:qFormat="1"/>
-    <w:lsdException w:name="heading 9" w:semiHidden="1" w:uiPriority="9" w:unhideWhenUsed="1" w:qFormat="1"/>
+    <w:lsdException w:name="heading 2" w:uiPriority="9" w:semiHidden="1" w:unhideWhenUsed="1" w:qFormat="1"/>
+    <w:lsdException w:name="heading 3" w:uiPriority="9" w:semiHidden="1" w:unhideWhenUsed="1" w:qFormat="1"/>
+    <w:lsdException w:name="heading 4" w:uiPriority="9" w:semiHidden="1" w:unhideWhenUsed="1" w:qFormat="1"/>
+    <w:lsdException w:name="heading 5" w:uiPriority="9" w:semiHidden="1" w:unhideWhenUsed="1" w:qFormat="1"/>
+    <w:lsdException w:name="heading 6" w:uiPriority="9" w:semiHidden="1" w:unhideWhenUsed="1" w:qFormat="1"/>
+    <w:lsdException w:name="heading 7" w:uiPriority="9" w:semiHidden="1" w:unhideWhenUsed="1" w:qFormat="1"/>
+    <w:lsdException w:name="heading 8" w:uiPriority="9" w:semiHidden="1" w:unhideWhenUsed="1" w:qFormat="1"/>
+    <w:lsdException w:name="heading 9" w:uiPriority="9" w:semiHidden="1" w:unhideWhenUsed="1" w:qFormat="1"/>
     <w:lsdException w:name="index 1" w:semiHidden="1" w:unhideWhenUsed="1"/>
     <w:lsdException w:name="index 2" w:semiHidden="1" w:unhideWhenUsed="1"/>
     <w:lsdException w:name="index 3" w:semiHidden="1" w:unhideWhenUsed="1"/>
@@ -431,22 +711,22 @@
     <w:lsdException w:name="index 7" w:semiHidden="1" w:unhideWhenUsed="1"/>
     <w:lsdException w:name="index 8" w:semiHidden="1" w:unhideWhenUsed="1"/>
     <w:lsdException w:name="index 9" w:semiHidden="1" w:unhideWhenUsed="1"/>
-    <w:lsdException w:name="toc 1" w:semiHidden="1" w:uiPriority="39" w:unhideWhenUsed="1"/>
-    <w:lsdException w:name="toc 2" w:semiHidden="1" w:uiPriority="39" w:unhideWhenUsed="1"/>
-    <w:lsdException w:name="toc 3" w:semiHidden="1" w:uiPriority="39" w:unhideWhenUsed="1"/>
-    <w:lsdException w:name="toc 4" w:semiHidden="1" w:uiPriority="39" w:unhideWhenUsed="1"/>
-    <w:lsdException w:name="toc 5" w:semiHidden="1" w:uiPriority="39" w:unhideWhenUsed="1"/>
-    <w:lsdException w:name="toc 6" w:semiHidden="1" w:uiPriority="39" w:unhideWhenUsed="1"/>
-    <w:lsdException w:name="toc 7" w:semiHidden="1" w:uiPriority="39" w:unhideWhenUsed="1"/>
-    <w:lsdException w:name="toc 8" w:semiHidden="1" w:uiPriority="39" w:unhideWhenUsed="1"/>
-    <w:lsdException w:name="toc 9" w:semiHidden="1" w:uiPriority="39" w:unhideWhenUsed="1"/>
+    <w:lsdException w:name="toc 1" w:uiPriority="39" w:semiHidden="1" w:unhideWhenUsed="1"/>
+    <w:lsdException w:name="toc 2" w:uiPriority="39" w:semiHidden="1" w:unhideWhenUsed="1"/>
+    <w:lsdException w:name="toc 3" w:uiPriority="39" w:semiHidden="1" w:unhideWhenUsed="1"/>
+    <w:lsdException w:name="toc 4" w:uiPriority="39" w:semiHidden="1" w:unhideWhenUsed="1"/>
+    <w:lsdException w:name="toc 5" w:uiPriority="39" w:semiHidden="1" w:unhideWhenUsed="1"/>
+    <w:lsdException w:name="toc 6" w:uiPriority="39" w:semiHidden="1" w:unhideWhenUsed="1"/>
+    <w:lsdException w:name="toc 7" w:uiPriority="39" w:semiHidden="1" w:unhideWhenUsed="1"/>
+    <w:lsdException w:name="toc 8" w:uiPriority="39" w:semiHidden="1" w:unhideWhenUsed="1"/>
+    <w:lsdException w:name="toc 9" w:uiPriority="39" w:semiHidden="1" w:unhideWhenUsed="1"/>
     <w:lsdException w:name="Normal Indent" w:semiHidden="1" w:unhideWhenUsed="1"/>
     <w:lsdException w:name="footnote text" w:semiHidden="1" w:unhideWhenUsed="1"/>
     <w:lsdException w:name="annotation text" w:semiHidden="1" w:unhideWhenUsed="1"/>
     <w:lsdException w:name="header" w:semiHidden="1" w:unhideWhenUsed="1"/>
     <w:lsdException w:name="footer" w:semiHidden="1" w:unhideWhenUsed="1"/>
     <w:lsdException w:name="index heading" w:semiHidden="1" w:unhideWhenUsed="1"/>
-    <w:lsdException w:name="caption" w:semiHidden="1" w:uiPriority="35" w:unhideWhenUsed="1" w:qFormat="1"/>
+    <w:lsdException w:name="caption" w:uiPriority="35" w:semiHidden="1" w:unhideWhenUsed="1" w:qFormat="1"/>
     <w:lsdException w:name="table of figures" w:semiHidden="1" w:unhideWhenUsed="1"/>
     <w:lsdException w:name="envelope address" w:semiHidden="1" w:unhideWhenUsed="1"/>
     <w:lsdException w:name="envelope return" w:semiHidden="1" w:unhideWhenUsed="1"/>
@@ -477,7 +757,7 @@
     <w:lsdException w:name="Title" w:uiPriority="10" w:qFormat="1"/>
     <w:lsdException w:name="Closing" w:semiHidden="1" w:unhideWhenUsed="1"/>
     <w:lsdException w:name="Signature" w:semiHidden="1" w:unhideWhenUsed="1"/>
-    <w:lsdException w:name="Default Paragraph Font" w:semiHidden="1" w:uiPriority="1" w:unhideWhenUsed="1"/>
+    <w:lsdException w:name="Default Paragraph Font" w:uiPriority="1" w:semiHidden="1" w:unhideWhenUsed="1"/>
     <w:lsdException w:name="Body Text" w:semiHidden="1" w:unhideWhenUsed="1"/>
     <w:lsdException w:name="Body Text Indent" w:semiHidden="1" w:unhideWhenUsed="1"/>
     <w:lsdException w:name="List Continue" w:semiHidden="1" w:unhideWhenUsed="1"/>
@@ -677,8 +957,8 @@
     <w:lsdException w:name="Subtle Reference" w:uiPriority="31" w:qFormat="1"/>
     <w:lsdException w:name="Intense Reference" w:uiPriority="32" w:qFormat="1"/>
     <w:lsdException w:name="Book Title" w:uiPriority="33" w:qFormat="1"/>
-    <w:lsdException w:name="Bibliography" w:semiHidden="1" w:uiPriority="37" w:unhideWhenUsed="1"/>
-    <w:lsdException w:name="TOC Heading" w:semiHidden="1" w:uiPriority="39" w:unhideWhenUsed="1" w:qFormat="1"/>
+    <w:lsdException w:name="Bibliography" w:uiPriority="37" w:semiHidden="1" w:unhideWhenUsed="1"/>
+    <w:lsdException w:name="TOC Heading" w:uiPriority="39" w:semiHidden="1" w:unhideWhenUsed="1" w:qFormat="1"/>
     <w:lsdException w:name="Plain Table 1" w:uiPriority="41"/>
     <w:lsdException w:name="Plain Table 2" w:uiPriority="42"/>
     <w:lsdException w:name="Plain Table 3" w:uiPriority="43"/>
@@ -788,15 +1068,141 @@
     <w:lsdException w:name="Hashtag" w:semiHidden="1" w:unhideWhenUsed="1"/>
     <w:lsdException w:name="Unresolved Mention" w:semiHidden="1" w:unhideWhenUsed="1"/>
   </w:latentStyles>
-  <w:style w:type="paragraph" w:default="1" w:styleId="Normal">
+  <w:style w:type="paragraph" w:styleId="Normal" w:default="1">
     <w:name w:val="Normal"/>
     <w:qFormat/>
+    <w:pPr>
+      <w:widowControl/>
+      <w:bidi w:val="0"/>
+      <w:spacing w:lineRule="auto" w:line="259" w:before="0" w:after="160"/>
+      <w:jc w:val="left"/>
+    </w:pPr>
+    <w:rPr>
+      <w:rFonts w:ascii="Calibri" w:hAnsi="Calibri" w:eastAsia="Calibri" w:cs="" w:asciiTheme="minorHAnsi" w:cstheme="minorBidi" w:eastAsiaTheme="minorHAnsi" w:hAnsiTheme="minorHAnsi"/>
+      <w:color w:val="auto"/>
+      <w:kern w:val="0"/>
+      <w:sz w:val="22"/>
+      <w:szCs w:val="22"/>
+      <w:lang w:val="en-US" w:eastAsia="en-US" w:bidi="ar-SA"/>
+    </w:rPr>
   </w:style>
-  <w:style w:type="character" w:default="1" w:styleId="DefaultParagraphFont">
+  <w:style w:type="character" w:styleId="DefaultParagraphFont" w:default="1">
     <w:name w:val="Default Paragraph Font"/>
     <w:uiPriority w:val="1"/>
     <w:semiHidden/>
     <w:unhideWhenUsed/>
+    <w:qFormat/>
+    <w:rPr/>
+  </w:style>
+  <w:style w:type="character" w:styleId="BalloonTextChar" w:customStyle="1">
+    <w:name w:val="Balloon Text Char"/>
+    <w:basedOn w:val="DefaultParagraphFont"/>
+    <w:link w:val="BalloonText"/>
+    <w:uiPriority w:val="99"/>
+    <w:semiHidden/>
+    <w:qFormat/>
+    <w:rsid w:val="00c33d2c"/>
+    <w:rPr>
+      <w:rFonts w:ascii="Segoe UI" w:hAnsi="Segoe UI" w:cs="Segoe UI"/>
+      <w:sz w:val="18"/>
+      <w:szCs w:val="18"/>
+    </w:rPr>
+  </w:style>
+  <w:style w:type="paragraph" w:styleId="Heading">
+    <w:name w:val="Heading"/>
+    <w:basedOn w:val="Normal"/>
+    <w:next w:val="TextBody"/>
+    <w:qFormat/>
+    <w:pPr>
+      <w:keepNext w:val="true"/>
+      <w:spacing w:before="240" w:after="120"/>
+    </w:pPr>
+    <w:rPr>
+      <w:rFonts w:ascii="Liberation Sans" w:hAnsi="Liberation Sans" w:eastAsia="Noto Sans CJK SC" w:cs="Lohit Devanagari"/>
+      <w:sz w:val="28"/>
+      <w:szCs w:val="28"/>
+    </w:rPr>
+  </w:style>
+  <w:style w:type="paragraph" w:styleId="TextBody">
+    <w:name w:val="Body Text"/>
+    <w:basedOn w:val="Normal"/>
+    <w:pPr>
+      <w:spacing w:lineRule="auto" w:line="276" w:before="0" w:after="140"/>
+    </w:pPr>
+    <w:rPr/>
+  </w:style>
+  <w:style w:type="paragraph" w:styleId="List">
+    <w:name w:val="List"/>
+    <w:basedOn w:val="TextBody"/>
+    <w:pPr/>
+    <w:rPr>
+      <w:rFonts w:cs="Lohit Devanagari"/>
+    </w:rPr>
+  </w:style>
+  <w:style w:type="paragraph" w:styleId="Caption">
+    <w:name w:val="Caption"/>
+    <w:basedOn w:val="Normal"/>
+    <w:qFormat/>
+    <w:pPr>
+      <w:suppressLineNumbers/>
+      <w:spacing w:before="120" w:after="120"/>
+    </w:pPr>
+    <w:rPr>
+      <w:rFonts w:cs="Lohit Devanagari"/>
+      <w:i/>
+      <w:iCs/>
+      <w:sz w:val="24"/>
+      <w:szCs w:val="24"/>
+    </w:rPr>
+  </w:style>
+  <w:style w:type="paragraph" w:styleId="Index">
+    <w:name w:val="Index"/>
+    <w:basedOn w:val="Normal"/>
+    <w:qFormat/>
+    <w:pPr>
+      <w:suppressLineNumbers/>
+    </w:pPr>
+    <w:rPr>
+      <w:rFonts w:cs="Lohit Devanagari"/>
+    </w:rPr>
+  </w:style>
+  <w:style w:type="paragraph" w:styleId="ListParagraph">
+    <w:name w:val="List Paragraph"/>
+    <w:basedOn w:val="Normal"/>
+    <w:uiPriority w:val="34"/>
+    <w:qFormat/>
+    <w:rsid w:val="00c33d2c"/>
+    <w:pPr>
+      <w:spacing w:before="0" w:after="160"/>
+      <w:ind w:left="720" w:hanging="0"/>
+      <w:contextualSpacing/>
+    </w:pPr>
+    <w:rPr/>
+  </w:style>
+  <w:style w:type="paragraph" w:styleId="BalloonText">
+    <w:name w:val="Balloon Text"/>
+    <w:basedOn w:val="Normal"/>
+    <w:link w:val="BalloonTextChar"/>
+    <w:uiPriority w:val="99"/>
+    <w:semiHidden/>
+    <w:unhideWhenUsed/>
+    <w:qFormat/>
+    <w:rsid w:val="00c33d2c"/>
+    <w:pPr>
+      <w:spacing w:lineRule="auto" w:line="240" w:before="0" w:after="0"/>
+    </w:pPr>
+    <w:rPr>
+      <w:rFonts w:ascii="Segoe UI" w:hAnsi="Segoe UI" w:cs="Segoe UI"/>
+      <w:sz w:val="18"/>
+      <w:szCs w:val="18"/>
+    </w:rPr>
+  </w:style>
+  <w:style w:type="numbering" w:styleId="NoList" w:default="1">
+    <w:name w:val="No List"/>
+    <w:uiPriority w:val="99"/>
+    <w:semiHidden/>
+    <w:unhideWhenUsed/>
+    <w:qFormat/>
   </w:style>
   <w:style w:type="table" w:default="1" w:styleId="TableNormal">
     <w:name w:val="Normal Table"/>
@@ -812,53 +1218,6 @@
         <w:right w:w="108" w:type="dxa"/>
       </w:tblCellMar>
     </w:tblPr>
-  </w:style>
-  <w:style w:type="numbering" w:default="1" w:styleId="NoList">
-    <w:name w:val="No List"/>
-    <w:uiPriority w:val="99"/>
-    <w:semiHidden/>
-    <w:unhideWhenUsed/>
-  </w:style>
-  <w:style w:type="paragraph" w:styleId="ListParagraph">
-    <w:name w:val="List Paragraph"/>
-    <w:basedOn w:val="Normal"/>
-    <w:uiPriority w:val="34"/>
-    <w:qFormat/>
-    <w:rsid w:val="00C33D2C"/>
-    <w:pPr>
-      <w:ind w:left="720"/>
-      <w:contextualSpacing/>
-    </w:pPr>
-  </w:style>
-  <w:style w:type="paragraph" w:styleId="BalloonText">
-    <w:name w:val="Balloon Text"/>
-    <w:basedOn w:val="Normal"/>
-    <w:link w:val="BalloonTextChar"/>
-    <w:uiPriority w:val="99"/>
-    <w:semiHidden/>
-    <w:unhideWhenUsed/>
-    <w:rsid w:val="00C33D2C"/>
-    <w:pPr>
-      <w:spacing w:after="0" w:line="240" w:lineRule="auto"/>
-    </w:pPr>
-    <w:rPr>
-      <w:rFonts w:ascii="Segoe UI" w:hAnsi="Segoe UI" w:cs="Segoe UI"/>
-      <w:sz w:val="18"/>
-      <w:szCs w:val="18"/>
-    </w:rPr>
-  </w:style>
-  <w:style w:type="character" w:customStyle="1" w:styleId="BalloonTextChar">
-    <w:name w:val="Balloon Text Char"/>
-    <w:basedOn w:val="DefaultParagraphFont"/>
-    <w:link w:val="BalloonText"/>
-    <w:uiPriority w:val="99"/>
-    <w:semiHidden/>
-    <w:rsid w:val="00C33D2C"/>
-    <w:rPr>
-      <w:rFonts w:ascii="Segoe UI" w:hAnsi="Segoe UI" w:cs="Segoe UI"/>
-      <w:sz w:val="18"/>
-      <w:szCs w:val="18"/>
-    </w:rPr>
   </w:style>
 </w:styles>
 </file>

</xml_diff>

<commit_message>
added Answers to Question 1 part b
</commit_message>
<xml_diff>
--- a/Homework4/Answers.docx
+++ b/Homework4/Answers.docx
@@ -10,6 +10,20 @@
       <w:r>
         <w:rPr/>
         <w:t>Question 1</w:t>
+      </w:r>
+    </w:p>
+    <w:p>
+      <w:pPr>
+        <w:pStyle w:val="Normal"/>
+        <w:rPr/>
+      </w:pPr>
+      <w:r>
+        <w:rPr/>
+        <w:tab/>
+      </w:r>
+      <w:r>
+        <w:rPr/>
+        <w:t>Part A</w:t>
       </w:r>
     </w:p>
     <w:p>
@@ -67,6 +81,59 @@
       <w:r>
         <w:rPr/>
         <w:t>We calculated this using the SLOCCount package. The command was $sloccount .</w:t>
+      </w:r>
+    </w:p>
+    <w:p>
+      <w:pPr>
+        <w:pStyle w:val="Normal"/>
+        <w:rPr/>
+      </w:pPr>
+      <w:r>
+        <w:rPr/>
+        <w:tab/>
+        <w:t>Part B</w:t>
+      </w:r>
+    </w:p>
+    <w:p>
+      <w:pPr>
+        <w:pStyle w:val="Normal"/>
+        <w:numPr>
+          <w:ilvl w:val="0"/>
+          <w:numId w:val="3"/>
+        </w:numPr>
+        <w:rPr/>
+      </w:pPr>
+      <w:r>
+        <w:rPr/>
+        <w:t>See attached paper</w:t>
+      </w:r>
+    </w:p>
+    <w:p>
+      <w:pPr>
+        <w:pStyle w:val="Normal"/>
+        <w:numPr>
+          <w:ilvl w:val="0"/>
+          <w:numId w:val="3"/>
+        </w:numPr>
+        <w:rPr/>
+      </w:pPr>
+      <w:r>
+        <w:rPr/>
+        <w:t>It checks file names for the names of design patterns.</w:t>
+      </w:r>
+    </w:p>
+    <w:p>
+      <w:pPr>
+        <w:pStyle w:val="Normal"/>
+        <w:numPr>
+          <w:ilvl w:val="0"/>
+          <w:numId w:val="3"/>
+        </w:numPr>
+        <w:rPr/>
+      </w:pPr>
+      <w:r>
+        <w:rPr/>
+        <w:t>It is probably close to correct because this particular program appears to use proper file naming convention and has the design patterns being used in the file name.</w:t>
       </w:r>
     </w:p>
     <w:p>
@@ -575,6 +642,116 @@
   <w:abstractNum w:abstractNumId="3">
     <w:lvl w:ilvl="0">
       <w:start w:val="1"/>
+      <w:numFmt w:val="decimal"/>
+      <w:lvlText w:val="%1."/>
+      <w:lvlJc w:val="left"/>
+      <w:pPr>
+        <w:tabs>
+          <w:tab w:val="num" w:pos="720"/>
+        </w:tabs>
+        <w:ind w:left="720" w:hanging="360"/>
+      </w:pPr>
+    </w:lvl>
+    <w:lvl w:ilvl="1">
+      <w:start w:val="1"/>
+      <w:numFmt w:val="decimal"/>
+      <w:lvlText w:val="%2."/>
+      <w:lvlJc w:val="left"/>
+      <w:pPr>
+        <w:tabs>
+          <w:tab w:val="num" w:pos="1080"/>
+        </w:tabs>
+        <w:ind w:left="1080" w:hanging="360"/>
+      </w:pPr>
+    </w:lvl>
+    <w:lvl w:ilvl="2">
+      <w:start w:val="1"/>
+      <w:numFmt w:val="decimal"/>
+      <w:lvlText w:val="%3."/>
+      <w:lvlJc w:val="left"/>
+      <w:pPr>
+        <w:tabs>
+          <w:tab w:val="num" w:pos="1440"/>
+        </w:tabs>
+        <w:ind w:left="1440" w:hanging="360"/>
+      </w:pPr>
+    </w:lvl>
+    <w:lvl w:ilvl="3">
+      <w:start w:val="1"/>
+      <w:numFmt w:val="decimal"/>
+      <w:lvlText w:val="%4."/>
+      <w:lvlJc w:val="left"/>
+      <w:pPr>
+        <w:tabs>
+          <w:tab w:val="num" w:pos="1800"/>
+        </w:tabs>
+        <w:ind w:left="1800" w:hanging="360"/>
+      </w:pPr>
+    </w:lvl>
+    <w:lvl w:ilvl="4">
+      <w:start w:val="1"/>
+      <w:numFmt w:val="decimal"/>
+      <w:lvlText w:val="%5."/>
+      <w:lvlJc w:val="left"/>
+      <w:pPr>
+        <w:tabs>
+          <w:tab w:val="num" w:pos="2160"/>
+        </w:tabs>
+        <w:ind w:left="2160" w:hanging="360"/>
+      </w:pPr>
+    </w:lvl>
+    <w:lvl w:ilvl="5">
+      <w:start w:val="1"/>
+      <w:numFmt w:val="decimal"/>
+      <w:lvlText w:val="%6."/>
+      <w:lvlJc w:val="left"/>
+      <w:pPr>
+        <w:tabs>
+          <w:tab w:val="num" w:pos="2520"/>
+        </w:tabs>
+        <w:ind w:left="2520" w:hanging="360"/>
+      </w:pPr>
+    </w:lvl>
+    <w:lvl w:ilvl="6">
+      <w:start w:val="1"/>
+      <w:numFmt w:val="decimal"/>
+      <w:lvlText w:val="%7."/>
+      <w:lvlJc w:val="left"/>
+      <w:pPr>
+        <w:tabs>
+          <w:tab w:val="num" w:pos="2880"/>
+        </w:tabs>
+        <w:ind w:left="2880" w:hanging="360"/>
+      </w:pPr>
+    </w:lvl>
+    <w:lvl w:ilvl="7">
+      <w:start w:val="1"/>
+      <w:numFmt w:val="decimal"/>
+      <w:lvlText w:val="%8."/>
+      <w:lvlJc w:val="left"/>
+      <w:pPr>
+        <w:tabs>
+          <w:tab w:val="num" w:pos="3240"/>
+        </w:tabs>
+        <w:ind w:left="3240" w:hanging="360"/>
+      </w:pPr>
+    </w:lvl>
+    <w:lvl w:ilvl="8">
+      <w:start w:val="1"/>
+      <w:numFmt w:val="decimal"/>
+      <w:lvlText w:val="%9."/>
+      <w:lvlJc w:val="left"/>
+      <w:pPr>
+        <w:tabs>
+          <w:tab w:val="num" w:pos="3600"/>
+        </w:tabs>
+        <w:ind w:left="3600" w:hanging="360"/>
+      </w:pPr>
+    </w:lvl>
+  </w:abstractNum>
+  <w:abstractNum w:abstractNumId="4">
+    <w:lvl w:ilvl="0">
+      <w:start w:val="1"/>
       <w:numFmt w:val="none"/>
       <w:suff w:val="nothing"/>
       <w:lvlText w:val=""/>
@@ -673,6 +850,9 @@
   <w:num w:numId="3">
     <w:abstractNumId w:val="3"/>
   </w:num>
+  <w:num w:numId="4">
+    <w:abstractNumId w:val="4"/>
+  </w:num>
 </w:numbering>
 </file>
 
@@ -682,7 +862,6 @@
     <w:rPrDefault>
       <w:rPr>
         <w:rFonts w:ascii="Calibri" w:hAnsi="Calibri" w:eastAsia="Calibri" w:cs="" w:asciiTheme="minorHAnsi" w:cstheme="minorBidi" w:eastAsiaTheme="minorHAnsi" w:hAnsiTheme="minorHAnsi"/>
-        <w:sz w:val="22"/>
         <w:szCs w:val="22"/>
         <w:lang w:val="en-US" w:eastAsia="en-US" w:bidi="ar-SA"/>
       </w:rPr>
@@ -1108,6 +1287,13 @@
       <w:szCs w:val="18"/>
     </w:rPr>
   </w:style>
+  <w:style w:type="character" w:styleId="Bullets">
+    <w:name w:val="Bullets"/>
+    <w:qFormat/>
+    <w:rPr>
+      <w:rFonts w:ascii="OpenSymbol" w:hAnsi="OpenSymbol" w:eastAsia="OpenSymbol" w:cs="OpenSymbol"/>
+    </w:rPr>
+  </w:style>
   <w:style w:type="paragraph" w:styleId="Heading">
     <w:name w:val="Heading"/>
     <w:basedOn w:val="Normal"/>

</xml_diff>

<commit_message>
changes to Question 1
</commit_message>
<xml_diff>
--- a/Homework4/Answers.docx
+++ b/Homework4/Answers.docx
@@ -1,32 +1,155 @@
 
 <file path=word/document.xml><?xml version="1.0" encoding="utf-8"?>
-<w:document xmlns:o="urn:schemas-microsoft-com:office:office" xmlns:r="http://schemas.openxmlformats.org/officeDocument/2006/relationships" xmlns:v="urn:schemas-microsoft-com:vml" xmlns:w="http://schemas.openxmlformats.org/wordprocessingml/2006/main" xmlns:w10="urn:schemas-microsoft-com:office:word" xmlns:wp="http://schemas.openxmlformats.org/drawingml/2006/wordprocessingDrawing" xmlns:wps="http://schemas.microsoft.com/office/word/2010/wordprocessingShape" xmlns:wpg="http://schemas.microsoft.com/office/word/2010/wordprocessingGroup" xmlns:mc="http://schemas.openxmlformats.org/markup-compatibility/2006" xmlns:wp14="http://schemas.microsoft.com/office/word/2010/wordprocessingDrawing" xmlns:w14="http://schemas.microsoft.com/office/word/2010/wordml" mc:Ignorable="w14 wp14">
+<w:document xmlns:o="urn:schemas-microsoft-com:office:office" xmlns:r="http://schemas.openxmlformats.org/officeDocument/2006/relationships" xmlns:v="urn:schemas-microsoft-com:vml" xmlns:w="http://schemas.openxmlformats.org/wordprocessingml/2006/main" xmlns:w10="urn:schemas-microsoft-com:office:word" xmlns:wp="http://schemas.openxmlformats.org/drawingml/2006/wordprocessingDrawing" xmlns:wps="http://schemas.microsoft.com/office/word/2010/wordprocessingShape" xmlns:wpg="http://schemas.microsoft.com/office/word/2010/wordprocessingGroup" xmlns:mc="http://schemas.openxmlformats.org/markup-compatibility/2006" xmlns:wp14="http://schemas.microsoft.com/office/word/2010/wordprocessingDrawing" xmlns:w14="http://schemas.microsoft.com/office/word/2010/wordml" xmlns:a="http://schemas.openxmlformats.org/drawingml/2006/main" xmlns:pic="http://schemas.openxmlformats.org/drawingml/2006/picture" mc:Ignorable="w14 wp14">
   <w:body>
+    <w:p xmlns:wp14="http://schemas.microsoft.com/office/word/2010/wordml" wp14:textId="77777777">
+      <w:pPr>
+        <w:pStyle w:val="Normal"/>
+        <w:rPr/>
+      </w:pPr>
+      <w:r>
+        <w:rPr/>
+        <w:t>Question 1</w:t>
+      </w:r>
+    </w:p>
+    <w:p xmlns:wp14="http://schemas.microsoft.com/office/word/2010/wordml" wp14:textId="77777777">
+      <w:pPr>
+        <w:pStyle w:val="Normal"/>
+        <w:rPr/>
+      </w:pPr>
+      <w:r>
+        <w:rPr/>
+        <w:tab/>
+      </w:r>
+      <w:r>
+        <w:rPr/>
+        <w:t>Part A</w:t>
+      </w:r>
+    </w:p>
     <w:p>
       <w:pPr>
+        <w:pStyle w:val="ListParagraph"/>
+        <w:numPr>
+          <w:ilvl w:val="0"/>
+          <w:numId w:val="2"/>
+        </w:numPr>
+        <w:rPr>
+          <w:color w:val="auto"/>
+          <w:sz w:val="22"/>
+          <w:szCs w:val="22"/>
+        </w:rPr>
+      </w:pPr>
+      <w:r>
+        <w:rPr/>
+        <w:t>SQuirre</w:t>
+      </w:r>
+      <w:r>
+        <w:rPr/>
+        <w:t>L</w:t>
+      </w:r>
+      <w:r>
+        <w:rPr/>
+        <w:t xml:space="preserve"> SQL Client</w:t>
+      </w:r>
+      <w:r>
+        <w:rPr/>
+        <w:t xml:space="preserve"> </w:t>
+      </w:r>
+    </w:p>
+    <w:p>
+      <w:pPr>
         <w:pStyle w:val="Normal"/>
-        <w:rPr/>
-      </w:pPr>
-      <w:r>
-        <w:rPr/>
-        <w:t>Question 1</w:t>
+        <w:ind w:left="360" w:firstLine="360"/>
+      </w:pPr>
+      <w:r>
+        <w:rPr/>
+        <w:t>source: https://git.code.sf.net/p/squirrel-sql/git squirrel-</w:t>
+      </w:r>
+      <w:proofErr w:type="spellStart"/>
+      <w:r>
+        <w:rPr/>
+        <w:t>sql</w:t>
+      </w:r>
+      <w:proofErr w:type="spellEnd"/>
+      <w:r>
+        <w:rPr/>
+        <w:t>-git</w:t>
       </w:r>
     </w:p>
     <w:p>
       <w:pPr>
-        <w:pStyle w:val="Normal"/>
-        <w:rPr/>
-      </w:pPr>
-      <w:r>
-        <w:rPr/>
-        <w:tab/>
-      </w:r>
-      <w:r>
-        <w:rPr/>
-        <w:t>Part A</w:t>
-      </w:r>
-    </w:p>
-    <w:p>
+        <w:pStyle w:val="ListParagraph"/>
+        <w:numPr>
+          <w:ilvl w:val="0"/>
+          <w:numId w:val="2"/>
+        </w:numPr>
+        <w:rPr>
+          <w:color w:val="auto"/>
+          <w:sz w:val="22"/>
+          <w:szCs w:val="22"/>
+        </w:rPr>
+      </w:pPr>
+      <w:r>
+        <w:rPr>
+          <w:rFonts w:ascii="Calibri" w:hAnsi="Calibri" w:eastAsia="Calibri" w:cs="Calibri"/>
+          <w:noProof w:val="0"/>
+          <w:color w:val="333333"/>
+          <w:sz w:val="24"/>
+          <w:szCs w:val="24"/>
+          <w:lang w:val="en-US"/>
+        </w:rPr>
+        <w:t xml:space="preserve">According to its summary on </w:t>
+      </w:r>
+      <w:proofErr w:type="spellStart"/>
+      <w:r>
+        <w:rPr>
+          <w:rFonts w:ascii="Calibri" w:hAnsi="Calibri" w:eastAsia="Calibri" w:cs="Calibri"/>
+          <w:noProof w:val="0"/>
+          <w:color w:val="333333"/>
+          <w:sz w:val="24"/>
+          <w:szCs w:val="24"/>
+          <w:lang w:val="en-US"/>
+        </w:rPr>
+        <w:t>SourceForge</w:t>
+      </w:r>
+      <w:proofErr w:type="spellEnd"/>
+      <w:r>
+        <w:rPr>
+          <w:rFonts w:ascii="Calibri" w:hAnsi="Calibri" w:eastAsia="Calibri" w:cs="Calibri"/>
+          <w:noProof w:val="0"/>
+          <w:color w:val="333333"/>
+          <w:sz w:val="24"/>
+          <w:szCs w:val="24"/>
+          <w:lang w:val="en-US"/>
+        </w:rPr>
+        <w:t>, “</w:t>
+      </w:r>
+      <w:proofErr w:type="spellStart"/>
+      <w:r>
+        <w:rPr>
+          <w:rFonts w:ascii="Calibri" w:hAnsi="Calibri" w:eastAsia="Calibri" w:cs="Calibri"/>
+          <w:noProof w:val="0"/>
+          <w:color w:val="333333"/>
+          <w:sz w:val="24"/>
+          <w:szCs w:val="24"/>
+          <w:lang w:val="en-US"/>
+        </w:rPr>
+        <w:t>SQuirreL</w:t>
+      </w:r>
+      <w:proofErr w:type="spellEnd"/>
+      <w:r>
+        <w:rPr>
+          <w:rFonts w:ascii="Calibri" w:hAnsi="Calibri" w:eastAsia="Calibri" w:cs="Calibri"/>
+          <w:noProof w:val="0"/>
+          <w:color w:val="333333"/>
+          <w:sz w:val="24"/>
+          <w:szCs w:val="24"/>
+          <w:lang w:val="en-US"/>
+        </w:rPr>
+        <w:t xml:space="preserve"> SQL Client is a graphical SQL client written in Java that will allow you to view the structure of a JDBC compliant database, browse the data in tables, issue SQL commands etc.”</w:t>
+      </w:r>
+    </w:p>
+    <w:p xmlns:wp14="http://schemas.microsoft.com/office/word/2010/wordml" wp14:textId="77777777">
       <w:pPr>
         <w:pStyle w:val="Normal"/>
         <w:numPr>
@@ -37,64 +160,75 @@
       </w:pPr>
       <w:r>
         <w:rPr/>
-        <w:t>SQuirrel SQL Client</w:t>
-      </w:r>
-    </w:p>
-    <w:p>
+        <w:t>It has 415,115 lines of java and 433,855 total lines.</w:t>
+      </w:r>
+    </w:p>
+    <w:p xmlns:wp14="http://schemas.microsoft.com/office/word/2010/wordml" wp14:textId="5772C3DD">
       <w:pPr>
         <w:pStyle w:val="Normal"/>
-        <w:numPr>
-          <w:ilvl w:val="0"/>
-          <w:numId w:val="2"/>
-        </w:numPr>
-        <w:rPr/>
-      </w:pPr>
-      <w:r>
-        <w:rPr/>
-        <w:t>It is a graphical SQL client written in Java</w:t>
-      </w:r>
-    </w:p>
-    <w:p>
+        <w:ind w:left="720" w:hanging="0"/>
+      </w:pPr>
+      <w:r>
+        <w:rPr/>
+        <w:t xml:space="preserve">This was </w:t>
+      </w:r>
+      <w:r>
+        <w:rPr/>
+        <w:t xml:space="preserve">calculated this using </w:t>
+      </w:r>
+      <w:r>
+        <w:rPr/>
+        <w:t>a</w:t>
+      </w:r>
+      <w:r>
+        <w:rPr/>
+        <w:t xml:space="preserve"> </w:t>
+      </w:r>
+      <w:r>
+        <w:rPr/>
+        <w:t xml:space="preserve">program called </w:t>
+      </w:r>
+      <w:proofErr w:type="spellStart"/>
+      <w:r>
+        <w:rPr/>
+        <w:t>SLOCCount</w:t>
+      </w:r>
+      <w:proofErr w:type="spellEnd"/>
+      <w:r>
+        <w:rPr/>
+        <w:t xml:space="preserve">. </w:t>
+      </w:r>
+      <w:proofErr w:type="spellStart"/>
+      <w:r>
+        <w:rPr/>
+        <w:t>SLOCCount</w:t>
+      </w:r>
+      <w:proofErr w:type="spellEnd"/>
+      <w:r>
+        <w:rPr/>
+        <w:t xml:space="preserve"> is a commonly</w:t>
+      </w:r>
+      <w:r>
+        <w:rPr/>
+        <w:t xml:space="preserve"> </w:t>
+      </w:r>
+      <w:r>
+        <w:rPr/>
+        <w:t>used counting tool for GNU/Linux environments.</w:t>
+      </w:r>
+    </w:p>
+    <w:p xmlns:wp14="http://schemas.microsoft.com/office/word/2010/wordml" wp14:textId="77777777">
       <w:pPr>
         <w:pStyle w:val="Normal"/>
-        <w:numPr>
-          <w:ilvl w:val="0"/>
-          <w:numId w:val="2"/>
-        </w:numPr>
-        <w:rPr/>
-      </w:pPr>
-      <w:r>
-        <w:rPr/>
-        <w:t>It has 415,115 lines of java and 433,855 total lines.</w:t>
-      </w:r>
-    </w:p>
-    <w:p>
-      <w:pPr>
-        <w:pStyle w:val="Normal"/>
-        <w:numPr>
-          <w:ilvl w:val="0"/>
-          <w:numId w:val="0"/>
-        </w:numPr>
         <w:ind w:left="720" w:hanging="0"/>
         <w:rPr/>
       </w:pPr>
       <w:r>
         <w:rPr/>
-        <w:t>We calculated this using the SLOCCount package. The command was $sloccount .</w:t>
-      </w:r>
-    </w:p>
-    <w:p>
-      <w:pPr>
-        <w:pStyle w:val="Normal"/>
-        <w:rPr/>
-      </w:pPr>
-      <w:r>
-        <w:rPr/>
-        <w:tab/>
         <w:t>Part B</w:t>
       </w:r>
     </w:p>
-    <w:p>
+    <w:p xmlns:wp14="http://schemas.microsoft.com/office/word/2010/wordml" wp14:textId="77777777">
       <w:pPr>
         <w:pStyle w:val="Normal"/>
         <w:numPr>
@@ -108,7 +242,7 @@
         <w:t>See attached paper</w:t>
       </w:r>
     </w:p>
-    <w:p>
+    <w:p xmlns:wp14="http://schemas.microsoft.com/office/word/2010/wordml" wp14:textId="676578D9">
       <w:pPr>
         <w:pStyle w:val="Normal"/>
         <w:numPr>
@@ -119,10 +253,18 @@
       </w:pPr>
       <w:r>
         <w:rPr/>
-        <w:t>It checks file names for the names of design patterns.</w:t>
-      </w:r>
-    </w:p>
-    <w:p>
+        <w:t xml:space="preserve">This tool appears to </w:t>
+      </w:r>
+      <w:r>
+        <w:rPr/>
+        <w:t>check file names for the names of design patterns.</w:t>
+      </w:r>
+      <w:r>
+        <w:rPr/>
+        <w:t xml:space="preserve">  By searching file names and relying on the developers to name their files according to the design patterns they used, the tool surmises which design patterns might have been used.</w:t>
+      </w:r>
+    </w:p>
+    <w:p xmlns:wp14="http://schemas.microsoft.com/office/word/2010/wordml" wp14:textId="5B9F3AA9">
       <w:pPr>
         <w:pStyle w:val="Normal"/>
         <w:numPr>
@@ -131,24 +273,55 @@
         </w:numPr>
         <w:rPr/>
       </w:pPr>
-      <w:r>
-        <w:rPr/>
-        <w:t>It is probably close to correct because this particular program appears to use proper file naming convention and has the design patterns being used in the file name.</w:t>
-      </w:r>
-    </w:p>
-    <w:p>
+      <w:bookmarkStart w:name="_GoBack" w:id="0"/>
+      <w:bookmarkEnd w:id="0"/>
+      <w:r>
+        <w:rPr/>
+        <w:t xml:space="preserve">In this case, the process </w:t>
+      </w:r>
+      <w:r>
+        <w:rPr/>
+        <w:t xml:space="preserve">is probably close to correct because </w:t>
+      </w:r>
+      <w:proofErr w:type="spellStart"/>
+      <w:r>
+        <w:rPr/>
+        <w:t>SQuirreL</w:t>
+      </w:r>
+      <w:proofErr w:type="spellEnd"/>
+      <w:r>
+        <w:rPr/>
+        <w:t xml:space="preserve"> SQL</w:t>
+      </w:r>
+      <w:r>
+        <w:rPr/>
+        <w:t xml:space="preserve"> appears to use proper file naming convention</w:t>
+      </w:r>
+      <w:r>
+        <w:rPr/>
+        <w:t>s.</w:t>
+      </w:r>
+      <w:r>
+        <w:rPr/>
+        <w:t xml:space="preserve"> </w:t>
+      </w:r>
+      <w:r>
+        <w:rPr/>
+        <w:t xml:space="preserve"> A quick look at the source code confirms this intuition.</w:t>
+      </w:r>
+    </w:p>
+    <w:p xmlns:wp14="http://schemas.microsoft.com/office/word/2010/wordml" wp14:textId="4CBF5027">
       <w:pPr>
         <w:pStyle w:val="Normal"/>
-        <w:rPr/>
-      </w:pPr>
-      <w:bookmarkStart w:id="0" w:name="_GoBack"/>
-      <w:bookmarkEnd w:id="0"/>
+        <w:ind w:left="360" w:firstLine="0"/>
+        <w:rPr/>
+      </w:pPr>
       <w:r>
         <w:rPr/>
         <w:t>Question 2</w:t>
       </w:r>
     </w:p>
-    <w:p>
+    <w:p xmlns:wp14="http://schemas.microsoft.com/office/word/2010/wordml" wp14:textId="77777777">
       <w:pPr>
         <w:pStyle w:val="ListParagraph"/>
         <w:numPr>
@@ -162,7 +335,7 @@
         <w:t>I used the file upload feature on github.com</w:t>
       </w:r>
     </w:p>
-    <w:p>
+    <w:p xmlns:wp14="http://schemas.microsoft.com/office/word/2010/wordml" wp14:textId="77777777">
       <w:pPr>
         <w:pStyle w:val="ListParagraph"/>
         <w:numPr>
@@ -174,7 +347,7 @@
       <w:r>
         <w:rPr/>
         <w:drawing>
-          <wp:inline distT="0" distB="0" distL="0" distR="0">
+          <wp:inline xmlns:wp14="http://schemas.microsoft.com/office/word/2010/wordprocessingDrawing" distT="0" distB="0" distL="0" distR="0" wp14:anchorId="26A4E859" wp14:editId="7777777">
             <wp:extent cx="3806190" cy="1546860"/>
             <wp:effectExtent l="0" t="0" r="0" b="0"/>
             <wp:docPr id="1" name="Picture 1" descr=""/>
@@ -212,7 +385,7 @@
         </w:drawing>
       </w:r>
     </w:p>
-    <w:p>
+    <w:p xmlns:wp14="http://schemas.microsoft.com/office/word/2010/wordml" wp14:textId="77777777">
       <w:pPr>
         <w:pStyle w:val="ListParagraph"/>
         <w:numPr>
@@ -224,7 +397,7 @@
       <w:r>
         <w:rPr/>
         <w:drawing>
-          <wp:inline distT="0" distB="0" distL="0" distR="0">
+          <wp:inline xmlns:wp14="http://schemas.microsoft.com/office/word/2010/wordprocessingDrawing" distT="0" distB="0" distL="0" distR="0" wp14:anchorId="02C13959" wp14:editId="7777777">
             <wp:extent cx="3855720" cy="1931670"/>
             <wp:effectExtent l="0" t="0" r="0" b="0"/>
             <wp:docPr id="2" name="Picture 2" descr=""/>
@@ -262,7 +435,7 @@
         </w:drawing>
       </w:r>
     </w:p>
-    <w:p>
+    <w:p xmlns:wp14="http://schemas.microsoft.com/office/word/2010/wordml" wp14:textId="77777777">
       <w:pPr>
         <w:pStyle w:val="ListParagraph"/>
         <w:numPr>
@@ -276,7 +449,7 @@
         <w:t>Added a file (MyAnswers.docx) to my local machine</w:t>
       </w:r>
     </w:p>
-    <w:p>
+    <w:p xmlns:wp14="http://schemas.microsoft.com/office/word/2010/wordml" wp14:textId="77777777">
       <w:pPr>
         <w:pStyle w:val="ListParagraph"/>
         <w:numPr>
@@ -288,7 +461,7 @@
       <w:r>
         <w:rPr/>
         <w:drawing>
-          <wp:inline distT="0" distB="0" distL="0" distR="0">
+          <wp:inline xmlns:wp14="http://schemas.microsoft.com/office/word/2010/wordprocessingDrawing" distT="0" distB="0" distL="0" distR="0" wp14:anchorId="60F73FFB" wp14:editId="7777777">
             <wp:extent cx="4080510" cy="2971800"/>
             <wp:effectExtent l="0" t="0" r="0" b="0"/>
             <wp:docPr id="3" name="Picture 4" descr=""/>
@@ -326,7 +499,7 @@
         </w:drawing>
       </w:r>
     </w:p>
-    <w:p>
+    <w:p xmlns:wp14="http://schemas.microsoft.com/office/word/2010/wordml" wp14:textId="77777777">
       <w:pPr>
         <w:pStyle w:val="ListParagraph"/>
         <w:numPr>
@@ -340,7 +513,7 @@
         <w:t>add MyAnswers.docs</w:t>
       </w:r>
     </w:p>
-    <w:p>
+    <w:p xmlns:wp14="http://schemas.microsoft.com/office/word/2010/wordml" wp14:textId="77777777">
       <w:pPr>
         <w:pStyle w:val="ListParagraph"/>
         <w:numPr>
@@ -354,7 +527,7 @@
         <w:t>git commit -m “I have added a word document do answers for HW4”</w:t>
       </w:r>
     </w:p>
-    <w:p>
+    <w:p xmlns:wp14="http://schemas.microsoft.com/office/word/2010/wordml" wp14:textId="77777777">
       <w:pPr>
         <w:pStyle w:val="ListParagraph"/>
         <w:numPr>
@@ -368,7 +541,7 @@
         <w:t>git push origin master</w:t>
       </w:r>
     </w:p>
-    <w:p>
+    <w:p xmlns:wp14="http://schemas.microsoft.com/office/word/2010/wordml" wp14:textId="77777777">
       <w:pPr>
         <w:pStyle w:val="ListParagraph"/>
         <w:numPr>
@@ -380,7 +553,7 @@
       <w:r>
         <w:rPr/>
         <w:drawing>
-          <wp:inline distT="0" distB="0" distL="0" distR="0">
+          <wp:inline xmlns:wp14="http://schemas.microsoft.com/office/word/2010/wordprocessingDrawing" distT="0" distB="0" distL="0" distR="0" wp14:anchorId="6DDB8E6C" wp14:editId="7777777">
             <wp:extent cx="4084320" cy="2381250"/>
             <wp:effectExtent l="0" t="0" r="0" b="0"/>
             <wp:docPr id="4" name="Picture 6" descr=""/>
@@ -418,12 +591,12 @@
         </w:drawing>
       </w:r>
     </w:p>
-    <w:p>
+    <w:p xmlns:wp14="http://schemas.microsoft.com/office/word/2010/wordml" wp14:textId="77777777">
       <w:pPr>
         <w:pStyle w:val="Normal"/>
         <w:widowControl/>
         <w:bidi w:val="0"/>
-        <w:spacing w:lineRule="auto" w:line="259" w:before="0" w:after="160"/>
+        <w:spacing w:before="0" w:after="160" w:line="259" w:lineRule="auto"/>
         <w:jc w:val="left"/>
         <w:rPr/>
       </w:pPr>
@@ -433,8 +606,8 @@
     </w:p>
     <w:sectPr>
       <w:type w:val="nextPage"/>
-      <w:pgSz w:w="12240" w:h="15840"/>
-      <w:pgMar w:left="1440" w:right="1440" w:header="0" w:top="1440" w:footer="0" w:bottom="1440" w:gutter="0"/>
+      <w:pgSz w:w="12240" w:h="15840" w:orient="portrait"/>
+      <w:pgMar w:top="1440" w:right="1440" w:bottom="1440" w:left="1440" w:header="0" w:footer="0" w:gutter="0"/>
       <w:pgNumType w:fmt="decimal"/>
       <w:formProt w:val="false"/>
       <w:textDirection w:val="lrTb"/>
@@ -857,11 +1030,11 @@
 </file>
 
 <file path=word/styles.xml><?xml version="1.0" encoding="utf-8"?>
-<w:styles xmlns:w="http://schemas.openxmlformats.org/wordprocessingml/2006/main" xmlns:w14="http://schemas.microsoft.com/office/word/2010/wordml" xmlns:mc="http://schemas.openxmlformats.org/markup-compatibility/2006" mc:Ignorable="w14">
+<w:styles xmlns:wp14="http://schemas.microsoft.com/office/word/2010/wordprocessingDrawing" xmlns:w="http://schemas.openxmlformats.org/wordprocessingml/2006/main" xmlns:w14="http://schemas.microsoft.com/office/word/2010/wordml" xmlns:mc="http://schemas.openxmlformats.org/markup-compatibility/2006" mc:Ignorable="w14 wp14">
   <w:docDefaults>
     <w:rPrDefault>
       <w:rPr>
-        <w:rFonts w:ascii="Calibri" w:hAnsi="Calibri" w:eastAsia="Calibri" w:cs="" w:asciiTheme="minorHAnsi" w:cstheme="minorBidi" w:eastAsiaTheme="minorHAnsi" w:hAnsiTheme="minorHAnsi"/>
+        <w:rFonts w:ascii="Calibri" w:hAnsi="Calibri" w:eastAsia="Calibri" w:cs="" w:asciiTheme="minorHAnsi" w:hAnsiTheme="minorHAnsi" w:eastAsiaTheme="minorHAnsi" w:cstheme="minorBidi"/>
         <w:szCs w:val="22"/>
         <w:lang w:val="en-US" w:eastAsia="en-US" w:bidi="ar-SA"/>
       </w:rPr>
@@ -1253,11 +1426,11 @@
     <w:pPr>
       <w:widowControl/>
       <w:bidi w:val="0"/>
-      <w:spacing w:lineRule="auto" w:line="259" w:before="0" w:after="160"/>
+      <w:spacing w:before="0" w:after="160" w:line="259" w:lineRule="auto"/>
       <w:jc w:val="left"/>
     </w:pPr>
     <w:rPr>
-      <w:rFonts w:ascii="Calibri" w:hAnsi="Calibri" w:eastAsia="Calibri" w:cs="" w:asciiTheme="minorHAnsi" w:cstheme="minorBidi" w:eastAsiaTheme="minorHAnsi" w:hAnsiTheme="minorHAnsi"/>
+      <w:rFonts w:ascii="Calibri" w:hAnsi="Calibri" w:eastAsia="Calibri" w:cs="" w:asciiTheme="minorHAnsi" w:hAnsiTheme="minorHAnsi" w:eastAsiaTheme="minorHAnsi" w:cstheme="minorBidi"/>
       <w:color w:val="auto"/>
       <w:kern w:val="0"/>
       <w:sz w:val="22"/>
@@ -1313,7 +1486,7 @@
     <w:name w:val="Body Text"/>
     <w:basedOn w:val="Normal"/>
     <w:pPr>
-      <w:spacing w:lineRule="auto" w:line="276" w:before="0" w:after="140"/>
+      <w:spacing w:before="0" w:after="140" w:line="276" w:lineRule="auto"/>
     </w:pPr>
     <w:rPr/>
   </w:style>
@@ -1375,7 +1548,7 @@
     <w:qFormat/>
     <w:rsid w:val="00c33d2c"/>
     <w:pPr>
-      <w:spacing w:lineRule="auto" w:line="240" w:before="0" w:after="0"/>
+      <w:spacing w:before="0" w:after="0" w:line="240" w:lineRule="auto"/>
     </w:pPr>
     <w:rPr>
       <w:rFonts w:ascii="Segoe UI" w:hAnsi="Segoe UI" w:cs="Segoe UI"/>
@@ -1390,7 +1563,7 @@
     <w:unhideWhenUsed/>
     <w:qFormat/>
   </w:style>
-  <w:style w:type="table" w:default="1" w:styleId="TableNormal">
+  <w:style w:type="table" w:styleId="TableNormal" w:default="1">
     <w:name w:val="Normal Table"/>
     <w:uiPriority w:val="99"/>
     <w:semiHidden/>

</xml_diff>

<commit_message>
Final changes to Answers
</commit_message>
<xml_diff>
--- a/Homework4/Answers.docx
+++ b/Homework4/Answers.docx
@@ -2,6 +2,33 @@
 <file path=word/document.xml><?xml version="1.0" encoding="utf-8"?>
 <w:document xmlns:o="urn:schemas-microsoft-com:office:office" xmlns:r="http://schemas.openxmlformats.org/officeDocument/2006/relationships" xmlns:v="urn:schemas-microsoft-com:vml" xmlns:w="http://schemas.openxmlformats.org/wordprocessingml/2006/main" xmlns:w10="urn:schemas-microsoft-com:office:word" xmlns:wp="http://schemas.openxmlformats.org/drawingml/2006/wordprocessingDrawing" xmlns:wps="http://schemas.microsoft.com/office/word/2010/wordprocessingShape" xmlns:wpg="http://schemas.microsoft.com/office/word/2010/wordprocessingGroup" xmlns:mc="http://schemas.openxmlformats.org/markup-compatibility/2006" xmlns:wp14="http://schemas.microsoft.com/office/word/2010/wordprocessingDrawing" xmlns:w14="http://schemas.microsoft.com/office/word/2010/wordml" xmlns:a="http://schemas.openxmlformats.org/drawingml/2006/main" xmlns:pic="http://schemas.openxmlformats.org/drawingml/2006/picture" mc:Ignorable="w14 wp14">
   <w:body>
+    <w:p>
+      <w:pPr>
+        <w:pStyle w:val="Normal"/>
+      </w:pPr>
+      <w:r>
+        <w:rPr/>
+        <w:t>Ryan Cummings</w:t>
+      </w:r>
+    </w:p>
+    <w:p>
+      <w:pPr>
+        <w:pStyle w:val="Normal"/>
+      </w:pPr>
+      <w:r>
+        <w:rPr/>
+        <w:t>Alex Ackerlund</w:t>
+      </w:r>
+    </w:p>
+    <w:p>
+      <w:pPr>
+        <w:pStyle w:val="Normal"/>
+      </w:pPr>
+      <w:r>
+        <w:rPr/>
+        <w:t>Bruce Weston</w:t>
+      </w:r>
+    </w:p>
     <w:p xmlns:wp14="http://schemas.microsoft.com/office/word/2010/wordml" wp14:textId="77777777">
       <w:pPr>
         <w:pStyle w:val="Normal"/>
@@ -242,7 +269,7 @@
         <w:t>See attached paper</w:t>
       </w:r>
     </w:p>
-    <w:p xmlns:wp14="http://schemas.microsoft.com/office/word/2010/wordml" wp14:textId="676578D9">
+    <w:p xmlns:wp14="http://schemas.microsoft.com/office/word/2010/wordml" wp14:textId="75C3C7F3">
       <w:pPr>
         <w:pStyle w:val="Normal"/>
         <w:numPr>
@@ -261,10 +288,38 @@
       </w:r>
       <w:r>
         <w:rPr/>
-        <w:t xml:space="preserve">  By searching file names and relying on the developers to name their files according to the design patterns they used, the tool surmises which design patterns might have been used.</w:t>
-      </w:r>
-    </w:p>
-    <w:p xmlns:wp14="http://schemas.microsoft.com/office/word/2010/wordml" wp14:textId="5B9F3AA9">
+        <w:t xml:space="preserve">  By searching file names and relying on the developers to </w:t>
+      </w:r>
+      <w:r>
+        <w:rPr/>
+        <w:t>choos</w:t>
+      </w:r>
+      <w:r>
+        <w:rPr/>
+        <w:t xml:space="preserve">e </w:t>
+      </w:r>
+      <w:r>
+        <w:rPr/>
+        <w:t>descriptive</w:t>
+      </w:r>
+      <w:r>
+        <w:rPr/>
+        <w:t xml:space="preserve"> file</w:t>
+      </w:r>
+      <w:r>
+        <w:rPr/>
+        <w:t xml:space="preserve"> name</w:t>
+      </w:r>
+      <w:r>
+        <w:rPr/>
+        <w:t xml:space="preserve">s, </w:t>
+      </w:r>
+      <w:r>
+        <w:rPr/>
+        <w:t>the tool surmises which design patterns might have been used.</w:t>
+      </w:r>
+    </w:p>
+    <w:p xmlns:wp14="http://schemas.microsoft.com/office/word/2010/wordml" wp14:textId="33CAFBBB">
       <w:pPr>
         <w:pStyle w:val="Normal"/>
         <w:numPr>
@@ -308,6 +363,88 @@
       <w:r>
         <w:rPr/>
         <w:t xml:space="preserve"> A quick look at the source code confirms this intuition.</w:t>
+      </w:r>
+      <w:r>
+        <w:rPr/>
+        <w:t xml:space="preserve">  How we would search for design patterns would be to use machine learning.  Assuming </w:t>
+      </w:r>
+      <w:r>
+        <w:rPr/>
+        <w:t xml:space="preserve">our algorithm would have access to the code and not just the file names, we would train </w:t>
+      </w:r>
+      <w:r>
+        <w:rPr/>
+        <w:t>it</w:t>
+      </w:r>
+      <w:r>
+        <w:rPr/>
+        <w:t xml:space="preserve"> to look for relationships between classes</w:t>
+      </w:r>
+      <w:r>
+        <w:rPr/>
+        <w:t>/interfaces</w:t>
+      </w:r>
+      <w:r>
+        <w:rPr/>
+        <w:t xml:space="preserve"> that point to </w:t>
+      </w:r>
+      <w:proofErr w:type="gramStart"/>
+      <w:r>
+        <w:rPr/>
+        <w:t>particular patterns</w:t>
+      </w:r>
+      <w:proofErr w:type="gramEnd"/>
+      <w:r>
+        <w:rPr/>
+        <w:t>.  If</w:t>
+      </w:r>
+      <w:r>
+        <w:rPr/>
+        <w:t>, for example</w:t>
+      </w:r>
+      <w:r>
+        <w:rPr/>
+        <w:t>,</w:t>
+      </w:r>
+      <w:r>
+        <w:rPr/>
+        <w:t xml:space="preserve"> a class had an instance field </w:t>
+      </w:r>
+      <w:r>
+        <w:rPr/>
+        <w:t xml:space="preserve">corresponding to an interface and that instance field was used to dynamically change the behavior of subclasses at runtime, we could train the algorithm to see the </w:t>
+      </w:r>
+      <w:r>
+        <w:rPr/>
+        <w:t>S</w:t>
+      </w:r>
+      <w:r>
+        <w:rPr/>
+        <w:t xml:space="preserve">trategy </w:t>
+      </w:r>
+      <w:r>
+        <w:rPr/>
+        <w:t>P</w:t>
+      </w:r>
+      <w:r>
+        <w:rPr/>
+        <w:t>attern</w:t>
+      </w:r>
+      <w:r>
+        <w:rPr/>
+        <w:t xml:space="preserve">. </w:t>
+      </w:r>
+      <w:r>
+        <w:rPr/>
+        <w:t>By recognizing tell-tale relationships with machine learning, we could accurately gauge which patterns were being used in any given source code</w:t>
+      </w:r>
+      <w:r>
+        <w:rPr/>
+        <w:t>.</w:t>
+      </w:r>
+      <w:r>
+        <w:rPr/>
+        <w:t xml:space="preserve"> </w:t>
       </w:r>
     </w:p>
     <w:p xmlns:wp14="http://schemas.microsoft.com/office/word/2010/wordml" wp14:textId="4CBF5027">
@@ -390,18 +527,12 @@
       </w:r>
       <w:r>
         <w:rPr/>
-        <w:t xml:space="preserve">epository onto local machine with git clone &lt;repo </w:t>
-      </w:r>
-      <w:proofErr w:type="spellStart"/>
-      <w:r>
-        <w:rPr/>
-        <w:t>u</w:t>
-      </w:r>
-      <w:r>
-        <w:rPr/>
-        <w:t>rl</w:t>
-      </w:r>
-      <w:proofErr w:type="spellEnd"/>
+        <w:t>epository onto local machine with git clone &lt;</w:t>
+      </w:r>
+      <w:r>
+        <w:rPr/>
+        <w:t>URL</w:t>
+      </w:r>
       <w:r>
         <w:rPr/>
         <w:t xml:space="preserve">&gt; </w:t>
@@ -465,7 +596,7 @@
         <w:t xml:space="preserve">       6) Pushed to GitHub with “git push”</w:t>
       </w:r>
     </w:p>
-    <w:p xmlns:wp14="http://schemas.microsoft.com/office/word/2010/wordml" wp14:textId="39B87A18">
+    <w:p xmlns:wp14="http://schemas.microsoft.com/office/word/2010/wordml" wp14:textId="6A1D18A1">
       <w:pPr>
         <w:pStyle w:val="ListParagraph"/>
         <w:numPr>
@@ -490,7 +621,15 @@
       </w:r>
       <w:r>
         <w:rPr/>
-        <w:t xml:space="preserve"> page for future assignments, </w:t>
+        <w:t xml:space="preserve"> page for </w:t>
+      </w:r>
+      <w:r>
+        <w:rPr/>
+        <w:t xml:space="preserve">current and </w:t>
+      </w:r>
+      <w:r>
+        <w:rPr/>
+        <w:t xml:space="preserve">future assignments, </w:t>
       </w:r>
       <w:r>
         <w:rPr/>

</xml_diff>

<commit_message>
The best, the greatest commit message...bigly
</commit_message>
<xml_diff>
--- a/Homework4/Answers.docx
+++ b/Homework4/Answers.docx
@@ -26,7 +26,11 @@
       </w:pPr>
       <w:r>
         <w:rPr/>
-        <w:t>Bruce Weston</w:t>
+        <w:t xml:space="preserve">Bruce </w:t>
+      </w:r>
+      <w:r>
+        <w:rPr/>
+        <w:t>Clark</w:t>
       </w:r>
     </w:p>
     <w:p xmlns:wp14="http://schemas.microsoft.com/office/word/2010/wordml" wp14:textId="77777777">

</xml_diff>